<commit_message>
update exercise page content full
</commit_message>
<xml_diff>
--- a/2-tools/D-db/RP, cviky, podklady.docx
+++ b/2-tools/D-db/RP, cviky, podklady.docx
@@ -62,35 +62,27 @@
     </w:p>
     <w:p>
       <w:pPr>
-        <w:spacing w:after="0"/>
-        <w:jc w:val="both"/>
-        <w:rPr>
-          <w:rFonts w:ascii="Arial Narrow" w:hAnsi="Arial Narrow"/>
-        </w:rPr>
-      </w:pPr>
-      <w:r>
-        <w:rPr>
-          <w:rFonts w:ascii="Arial Narrow" w:hAnsi="Arial Narrow"/>
-          <w:color w:val="292929"/>
-          <w:spacing w:val="-1"/>
-        </w:rPr>
-        <w:t>Zaves sa na hrazdu. Ruky máš úplne vystreté, lopatky zatlačené dole a dozadu, pevné jadro, zatiahnutý zadok, nohami sa ťah</w:t>
-      </w:r>
-      <w:r>
-        <w:rPr>
-          <w:rFonts w:ascii="Arial Narrow" w:hAnsi="Arial Narrow"/>
-          <w:color w:val="292929"/>
-          <w:spacing w:val="-1"/>
-        </w:rPr>
-        <w:t>aj</w:t>
-      </w:r>
-      <w:r>
-        <w:rPr>
-          <w:rFonts w:ascii="Arial Narrow" w:hAnsi="Arial Narrow"/>
-          <w:color w:val="292929"/>
-          <w:spacing w:val="-1"/>
-        </w:rPr>
-        <w:t xml:space="preserve"> vedome smerom dole. </w:t>
+        <w:rPr>
+          <w:lang w:eastAsia="sk-SK"/>
+        </w:rPr>
+      </w:pPr>
+      <w:r>
+        <w:rPr>
+          <w:lang w:eastAsia="sk-SK"/>
+        </w:rPr>
+        <w:t>zaves sa na hrazdu, ruky máš vystreté, ramená sú zatlačené,</w:t>
+      </w:r>
+      <w:r>
+        <w:rPr>
+          <w:lang w:eastAsia="sk-SK"/>
+        </w:rPr>
+        <w:t xml:space="preserve"> </w:t>
+      </w:r>
+      <w:r>
+        <w:rPr>
+          <w:lang w:eastAsia="sk-SK"/>
+        </w:rPr>
+        <w:t xml:space="preserve"> pevné jadro, zatiahnutý zadok, nohy sú vystreté </w:t>
       </w:r>
     </w:p>
     <w:p>
@@ -146,49 +138,26 @@
     </w:p>
     <w:p>
       <w:pPr>
-        <w:spacing w:after="0"/>
-        <w:jc w:val="both"/>
-        <w:rPr>
-          <w:rFonts w:ascii="Arial Narrow" w:hAnsi="Arial Narrow"/>
-          <w:color w:val="00B050"/>
-        </w:rPr>
-      </w:pPr>
-      <w:r>
-        <w:rPr>
-          <w:rFonts w:ascii="Arial Narrow" w:hAnsi="Arial Narrow"/>
-          <w:color w:val="00B050"/>
-        </w:rPr>
-        <w:t>Zaujmite pevné postavenie na podlahe. Ruky pokrčte v lakťoch s činkami v dlaniach a zdvihnite ich do úrovne ramien. Dlane držte smerom od svojho tela. 30krát budete robiť zdvíhanie rúk smerom na hor, nad hlavu. Takéto vytláčanie ramien na hor nielen krásne spevní ruky a po celej ich dĺžke, ale zabezpečí vám aj rovnejší chrbát a zlepšenie </w:t>
-      </w:r>
-      <w:hyperlink r:id="rId7" w:tgtFrame="_blank" w:history="1">
-        <w:r>
-          <w:rPr>
-            <w:rStyle w:val="Hypertextovprepojenie"/>
-            <w:rFonts w:ascii="Arial Narrow" w:hAnsi="Arial Narrow"/>
-            <w:color w:val="00B050"/>
-            <w:u w:val="none"/>
-            <w:bdr w:val="none" w:sz="0" w:space="0" w:color="auto" w:frame="1"/>
-          </w:rPr>
-          <w:t>postoja</w:t>
-        </w:r>
-      </w:hyperlink>
-      <w:r>
-        <w:rPr>
-          <w:rFonts w:ascii="Arial Narrow" w:hAnsi="Arial Narrow"/>
-          <w:color w:val="00B050"/>
-        </w:rPr>
-        <w:t>.</w:t>
-      </w:r>
-    </w:p>
-    <w:p>
-      <w:pPr>
-        <w:spacing w:after="0"/>
-        <w:jc w:val="both"/>
-        <w:rPr>
-          <w:rFonts w:ascii="Arial Narrow" w:hAnsi="Arial Narrow"/>
-        </w:rPr>
-      </w:pPr>
-      <w:hyperlink r:id="rId8" w:history="1">
+        <w:rPr>
+          <w:lang w:eastAsia="sk-SK"/>
+        </w:rPr>
+      </w:pPr>
+      <w:r>
+        <w:rPr>
+          <w:lang w:eastAsia="sk-SK"/>
+        </w:rPr>
+        <w:t>zaves sa na hrazdu, ruky máš vystreté, pevné jadro, zatiahnutý zadok, nohy sú vystreté, pomaly sa vytláčaj ramená a potom spúšťaj</w:t>
+      </w:r>
+    </w:p>
+    <w:p>
+      <w:pPr>
+        <w:spacing w:after="0"/>
+        <w:jc w:val="both"/>
+        <w:rPr>
+          <w:rFonts w:ascii="Arial Narrow" w:hAnsi="Arial Narrow"/>
+        </w:rPr>
+      </w:pPr>
+      <w:hyperlink r:id="rId7" w:history="1">
         <w:r>
           <w:rPr>
             <w:rStyle w:val="Hypertextovprepojenie"/>
@@ -233,75 +202,52 @@
     </w:p>
     <w:p>
       <w:pPr>
-        <w:pStyle w:val="Normlnywebov"/>
-        <w:shd w:val="clear" w:color="auto" w:fill="FFFFFF"/>
-        <w:spacing w:before="0" w:beforeAutospacing="0" w:after="0" w:afterAutospacing="0"/>
-        <w:rPr>
-          <w:rFonts w:ascii="Arial Narrow" w:hAnsi="Arial Narrow"/>
-          <w:sz w:val="22"/>
-          <w:szCs w:val="22"/>
-          <w:lang w:val="sk-SK"/>
-        </w:rPr>
-      </w:pPr>
-      <w:r>
-        <w:rPr>
-          <w:rFonts w:ascii="Arial Narrow" w:hAnsi="Arial Narrow"/>
-          <w:sz w:val="22"/>
-          <w:szCs w:val="22"/>
-          <w:lang w:val="sk-SK"/>
-        </w:rPr>
-        <w:t>Pod hrazdu si </w:t>
-      </w:r>
-      <w:r>
-        <w:rPr>
-          <w:rStyle w:val="fontstyle0"/>
-          <w:rFonts w:ascii="Arial Narrow" w:hAnsi="Arial Narrow"/>
-          <w:sz w:val="22"/>
-          <w:szCs w:val="22"/>
-          <w:bdr w:val="none" w:sz="0" w:space="0" w:color="auto" w:frame="1"/>
-          <w:lang w:val="sk-SK"/>
-        </w:rPr>
-        <w:t xml:space="preserve">daj lavičku, vystúp na ňu a uchop hrazdu podhmatom na šírku ramien. Z lavičky sa odraz, aby sa hruď dotýkala hrazdy, pričom brada je tesne nad hrazdou. </w:t>
-      </w:r>
-      <w:r>
-        <w:rPr>
-          <w:rFonts w:ascii="Arial Narrow" w:hAnsi="Arial Narrow"/>
-          <w:sz w:val="22"/>
-          <w:szCs w:val="22"/>
-          <w:lang w:val="sk-SK"/>
-        </w:rPr>
-        <w:t>Nohy pokrč, </w:t>
-      </w:r>
-      <w:r>
-        <w:rPr>
-          <w:rStyle w:val="fontstyle0"/>
-          <w:rFonts w:ascii="Arial Narrow" w:hAnsi="Arial Narrow"/>
-          <w:sz w:val="22"/>
-          <w:szCs w:val="22"/>
-          <w:bdr w:val="none" w:sz="0" w:space="0" w:color="auto" w:frame="1"/>
-          <w:lang w:val="sk-SK"/>
-        </w:rPr>
-        <w:t xml:space="preserve">prekríž v členkoch a snaž sa počas piatich sekúnd pomaly klesať telom, až kým nebudeš mať vystreté ruky. Ak to je veľmi náročné, klesaj pomalšie. </w:t>
-      </w:r>
-      <w:r>
-        <w:rPr>
-          <w:rFonts w:ascii="Arial Narrow" w:hAnsi="Arial Narrow" w:cs="Open Sans"/>
-          <w:sz w:val="22"/>
-          <w:szCs w:val="22"/>
-          <w:lang w:val="sk-SK"/>
-        </w:rPr>
-        <w:t>Vráť sa do východiskovej pozície.</w:t>
-      </w:r>
-    </w:p>
-    <w:p>
-      <w:pPr>
-        <w:spacing w:after="0"/>
-        <w:jc w:val="both"/>
-        <w:rPr>
-          <w:rFonts w:ascii="Arial Narrow" w:hAnsi="Arial Narrow"/>
-        </w:rPr>
-      </w:pPr>
-      <w:hyperlink r:id="rId9" w:history="1">
+        <w:rPr>
+          <w:lang w:eastAsia="sk-SK"/>
+        </w:rPr>
+      </w:pPr>
+      <w:r>
+        <w:rPr>
+          <w:lang w:eastAsia="sk-SK"/>
+        </w:rPr>
+        <w:t>pod hrazdu si daj stoličku, vystúp na ňu a vyskoč na hrazdu do pozície zhybu,</w:t>
+      </w:r>
+    </w:p>
+    <w:p>
+      <w:pPr>
+        <w:rPr>
+          <w:lang w:eastAsia="sk-SK"/>
+        </w:rPr>
+      </w:pPr>
+      <w:r>
+        <w:rPr>
+          <w:lang w:eastAsia="sk-SK"/>
+        </w:rPr>
+        <w:t>                            uchop hrazdu podhmatom na šírku ramien, spevni jadro, zatlač ramená,</w:t>
+      </w:r>
+    </w:p>
+    <w:p>
+      <w:pPr>
+        <w:rPr>
+          <w:lang w:eastAsia="sk-SK"/>
+        </w:rPr>
+      </w:pPr>
+      <w:r>
+        <w:rPr>
+          <w:lang w:eastAsia="sk-SK"/>
+        </w:rPr>
+        <w:t>                            snaž sa pomaly klesať do vystretých rúk</w:t>
+      </w:r>
+    </w:p>
+    <w:p>
+      <w:pPr>
+        <w:spacing w:after="0"/>
+        <w:jc w:val="both"/>
+        <w:rPr>
+          <w:rFonts w:ascii="Arial Narrow" w:hAnsi="Arial Narrow"/>
+        </w:rPr>
+      </w:pPr>
+      <w:hyperlink r:id="rId8" w:history="1">
         <w:r>
           <w:rPr>
             <w:rStyle w:val="Hypertextovprepojenie"/>
@@ -346,52 +292,52 @@
     </w:p>
     <w:p>
       <w:pPr>
-        <w:spacing w:after="0"/>
-        <w:jc w:val="both"/>
-        <w:rPr>
-          <w:rFonts w:ascii="Arial Narrow" w:hAnsi="Arial Narrow"/>
-        </w:rPr>
-      </w:pPr>
-      <w:r>
-        <w:rPr>
-          <w:rFonts w:ascii="Arial Narrow" w:hAnsi="Arial Narrow"/>
-        </w:rPr>
-        <w:t>Zaves sa na hrazdu, nohy máš vystreté alebo pokrčené v kolenách. Sprav lopatkový zhyb, potom sa ťah</w:t>
-      </w:r>
-      <w:r>
-        <w:rPr>
-          <w:rFonts w:ascii="Arial Narrow" w:hAnsi="Arial Narrow"/>
-        </w:rPr>
-        <w:t>aj</w:t>
-      </w:r>
-      <w:r>
-        <w:rPr>
-          <w:rFonts w:ascii="Arial Narrow" w:hAnsi="Arial Narrow"/>
-        </w:rPr>
-        <w:t xml:space="preserve"> hruďou nahor k tyči. Malíčky sa snažia zlomiť hrazdu.</w:t>
-      </w:r>
-      <w:r>
-        <w:rPr>
-          <w:rFonts w:ascii="Arial Narrow" w:hAnsi="Arial Narrow"/>
-        </w:rPr>
-        <w:t xml:space="preserve"> </w:t>
-      </w:r>
-      <w:r>
-        <w:rPr>
-          <w:rFonts w:ascii="Arial Narrow" w:hAnsi="Arial Narrow" w:cs="Open Sans"/>
-        </w:rPr>
-        <w:t>Vráť sa do východiskovej pozície.</w:t>
-      </w:r>
-    </w:p>
-    <w:p>
-      <w:pPr>
-        <w:spacing w:after="0"/>
-        <w:jc w:val="both"/>
-        <w:rPr>
-          <w:rFonts w:ascii="Arial Narrow" w:hAnsi="Arial Narrow"/>
-        </w:rPr>
-      </w:pPr>
-      <w:hyperlink r:id="rId10" w:history="1">
+        <w:rPr>
+          <w:lang w:eastAsia="sk-SK"/>
+        </w:rPr>
+      </w:pPr>
+      <w:r>
+        <w:rPr>
+          <w:lang w:eastAsia="sk-SK"/>
+        </w:rPr>
+        <w:t>poď na nižšiu hrazdu, približne vo výške hrude, chyť sa hrazdy nadhmatom</w:t>
+      </w:r>
+    </w:p>
+    <w:p>
+      <w:pPr>
+        <w:rPr>
+          <w:lang w:eastAsia="sk-SK"/>
+        </w:rPr>
+      </w:pPr>
+      <w:r>
+        <w:rPr>
+          <w:lang w:eastAsia="sk-SK"/>
+        </w:rPr>
+        <w:t xml:space="preserve">                            na šírku ramien, spevni jadro, zatlač ramená, priťahuj sa  kým nebudeš mať </w:t>
+      </w:r>
+    </w:p>
+    <w:p>
+      <w:pPr>
+        <w:rPr>
+          <w:lang w:eastAsia="sk-SK"/>
+        </w:rPr>
+      </w:pPr>
+      <w:r>
+        <w:rPr>
+          <w:lang w:eastAsia="sk-SK"/>
+        </w:rPr>
+        <w:t>                            hrudník pri hrazde</w:t>
+      </w:r>
+    </w:p>
+    <w:p>
+      <w:pPr>
+        <w:spacing w:after="0"/>
+        <w:jc w:val="both"/>
+        <w:rPr>
+          <w:rFonts w:ascii="Arial Narrow" w:hAnsi="Arial Narrow"/>
+        </w:rPr>
+      </w:pPr>
+      <w:hyperlink r:id="rId9" w:history="1">
         <w:r>
           <w:rPr>
             <w:rStyle w:val="Hypertextovprepojenie"/>
@@ -482,7 +428,7 @@
           <w:rFonts w:ascii="Arial Narrow" w:hAnsi="Arial Narrow"/>
         </w:rPr>
       </w:pPr>
-      <w:hyperlink r:id="rId11" w:anchor="fpstate=ive&amp;vld=cid:94f396a4,vid:WhMc0oGRKjY" w:history="1">
+      <w:hyperlink r:id="rId10" w:anchor="fpstate=ive&amp;vld=cid:94f396a4,vid:WhMc0oGRKjY" w:history="1">
         <w:r>
           <w:rPr>
             <w:rStyle w:val="Hypertextovprepojenie"/>
@@ -562,7 +508,7 @@
           <w:rFonts w:ascii="Arial Narrow" w:hAnsi="Arial Narrow"/>
         </w:rPr>
       </w:pPr>
-      <w:hyperlink r:id="rId12" w:history="1">
+      <w:hyperlink r:id="rId11" w:history="1">
         <w:r>
           <w:rPr>
             <w:rStyle w:val="Hypertextovprepojenie"/>
@@ -687,7 +633,7 @@
           <w:color w:val="FF0000"/>
         </w:rPr>
       </w:pPr>
-      <w:hyperlink r:id="rId13" w:history="1">
+      <w:hyperlink r:id="rId12" w:history="1">
         <w:r>
           <w:rPr>
             <w:rStyle w:val="Hypertextovprepojenie"/>
@@ -791,6 +737,7 @@
           <w:rFonts w:ascii="Arial Narrow" w:hAnsi="Arial Narrow"/>
           <w:shd w:val="clear" w:color="auto" w:fill="FFFFFF"/>
         </w:rPr>
+        <w:lastRenderedPageBreak/>
         <w:t>Zaves sa na hrazdu, vystreté nohy vylož na akýkoľvek pevný predmet pred seba tak, aby členky boli vyššie ako zadok. </w:t>
       </w:r>
       <w:r>
@@ -805,21 +752,7 @@
           <w:rFonts w:ascii="Arial Narrow" w:hAnsi="Arial Narrow" w:cs="Open Sans"/>
           <w:shd w:val="clear" w:color="auto" w:fill="FFFFFF"/>
         </w:rPr>
-        <w:t>ahaj</w:t>
-      </w:r>
-      <w:r>
-        <w:rPr>
-          <w:rFonts w:ascii="Arial Narrow" w:hAnsi="Arial Narrow" w:cs="Open Sans"/>
-          <w:shd w:val="clear" w:color="auto" w:fill="FFFFFF"/>
-        </w:rPr>
-        <w:t xml:space="preserve"> sa</w:t>
-      </w:r>
-      <w:r>
-        <w:rPr>
-          <w:rFonts w:ascii="Arial Narrow" w:hAnsi="Arial Narrow" w:cs="Open Sans"/>
-          <w:shd w:val="clear" w:color="auto" w:fill="FFFFFF"/>
-        </w:rPr>
-        <w:t xml:space="preserve"> hruďou nahor k</w:t>
+        <w:t>ahaj sa hruďou nahor k</w:t>
       </w:r>
       <w:r>
         <w:rPr>
@@ -928,7 +861,7 @@
           <w:rFonts w:ascii="Arial Narrow" w:hAnsi="Arial Narrow"/>
         </w:rPr>
       </w:pPr>
-      <w:hyperlink r:id="rId14" w:history="1">
+      <w:hyperlink r:id="rId13" w:history="1">
         <w:r>
           <w:rPr>
             <w:rStyle w:val="Hypertextovprepojenie"/>
@@ -998,7 +931,7 @@
           <w:rFonts w:ascii="Arial Narrow" w:hAnsi="Arial Narrow"/>
         </w:rPr>
       </w:pPr>
-      <w:hyperlink r:id="rId15" w:history="1">
+      <w:hyperlink r:id="rId14" w:history="1">
         <w:r>
           <w:rPr>
             <w:rStyle w:val="Hypertextovprepojenie"/>
@@ -1057,7 +990,7 @@
           <w:rFonts w:ascii="Arial Narrow" w:hAnsi="Arial Narrow"/>
         </w:rPr>
       </w:pPr>
-      <w:hyperlink r:id="rId16" w:history="1">
+      <w:hyperlink r:id="rId15" w:history="1">
         <w:r>
           <w:rPr>
             <w:rStyle w:val="Hypertextovprepojenie"/>
@@ -1087,15 +1020,6 @@
           <w:color w:val="FF0000"/>
         </w:rPr>
       </w:pPr>
-      <w:r>
-        <w:rPr>
-          <w:rFonts w:ascii="Arial Narrow" w:hAnsi="Arial Narrow"/>
-          <w:b/>
-          <w:bCs/>
-          <w:color w:val="FF0000"/>
-        </w:rPr>
-        <w:t xml:space="preserve">False </w:t>
-      </w:r>
       <w:proofErr w:type="spellStart"/>
       <w:r>
         <w:rPr>
@@ -1104,6 +1028,26 @@
           <w:bCs/>
           <w:color w:val="FF0000"/>
         </w:rPr>
+        <w:t>False</w:t>
+      </w:r>
+      <w:proofErr w:type="spellEnd"/>
+      <w:r>
+        <w:rPr>
+          <w:rFonts w:ascii="Arial Narrow" w:hAnsi="Arial Narrow"/>
+          <w:b/>
+          <w:bCs/>
+          <w:color w:val="FF0000"/>
+        </w:rPr>
+        <w:t xml:space="preserve"> </w:t>
+      </w:r>
+      <w:proofErr w:type="spellStart"/>
+      <w:r>
+        <w:rPr>
+          <w:rFonts w:ascii="Arial Narrow" w:hAnsi="Arial Narrow"/>
+          <w:b/>
+          <w:bCs/>
+          <w:color w:val="FF0000"/>
+        </w:rPr>
         <w:t>grip</w:t>
       </w:r>
       <w:proofErr w:type="spellEnd"/>
@@ -1184,30 +1128,14 @@
           <w:color w:val="0070C0"/>
         </w:rPr>
       </w:pPr>
-      <w:hyperlink r:id="rId17" w:history="1">
+      <w:hyperlink r:id="rId16" w:history="1">
         <w:r>
           <w:rPr>
             <w:rStyle w:val="Hypertextovprepojenie"/>
             <w:rFonts w:ascii="Arial Narrow" w:hAnsi="Arial Narrow"/>
             <w:color w:val="0070C0"/>
           </w:rPr>
-          <w:t>https://nolimitsgym.sk/online-gym/t</w:t>
-        </w:r>
-        <w:r>
-          <w:rPr>
-            <w:rStyle w:val="Hypertextovprepojenie"/>
-            <w:rFonts w:ascii="Arial Narrow" w:hAnsi="Arial Narrow"/>
-            <w:color w:val="0070C0"/>
-          </w:rPr>
-          <w:t>r</w:t>
-        </w:r>
-        <w:r>
-          <w:rPr>
-            <w:rStyle w:val="Hypertextovprepojenie"/>
-            <w:rFonts w:ascii="Arial Narrow" w:hAnsi="Arial Narrow"/>
-            <w:color w:val="0070C0"/>
-          </w:rPr>
-          <w:t>eningy/workout/road-to-muscle-up/</w:t>
+          <w:t>https://nolimitsgym.sk/online-gym/treningy/workout/road-to-muscle-up/</w:t>
         </w:r>
       </w:hyperlink>
     </w:p>
@@ -1220,7 +1148,7 @@
           <w:rFonts w:ascii="Arial Narrow" w:hAnsi="Arial Narrow"/>
         </w:rPr>
       </w:pPr>
-      <w:hyperlink r:id="rId18" w:history="1">
+      <w:hyperlink r:id="rId17" w:history="1">
         <w:r>
           <w:rPr>
             <w:rStyle w:val="Hypertextovprepojenie"/>
@@ -1238,7 +1166,7 @@
           <w:rFonts w:ascii="Arial Narrow" w:hAnsi="Arial Narrow"/>
         </w:rPr>
       </w:pPr>
-      <w:hyperlink r:id="rId19" w:history="1">
+      <w:hyperlink r:id="rId18" w:history="1">
         <w:r>
           <w:rPr>
             <w:rStyle w:val="Hypertextovprepojenie"/>
@@ -1459,7 +1387,7 @@
           <w:rFonts w:ascii="Arial Narrow" w:hAnsi="Arial Narrow"/>
         </w:rPr>
       </w:pPr>
-      <w:hyperlink r:id="rId20" w:history="1">
+      <w:hyperlink r:id="rId19" w:history="1">
         <w:r>
           <w:rPr>
             <w:rStyle w:val="Hypertextovprepojenie"/>
@@ -1605,7 +1533,7 @@
           <w:rFonts w:ascii="Arial Narrow" w:hAnsi="Arial Narrow"/>
         </w:rPr>
       </w:pPr>
-      <w:hyperlink r:id="rId21" w:history="1">
+      <w:hyperlink r:id="rId20" w:history="1">
         <w:r>
           <w:rPr>
             <w:rStyle w:val="Hypertextovprepojenie"/>
@@ -1682,7 +1610,7 @@
           <w:lang w:eastAsia="de-DE"/>
         </w:rPr>
       </w:pPr>
-      <w:hyperlink r:id="rId22" w:history="1">
+      <w:hyperlink r:id="rId21" w:history="1">
         <w:r>
           <w:rPr>
             <w:rStyle w:val="Hypertextovprepojenie"/>
@@ -1824,6 +1752,7 @@
           <w:color w:val="00B050"/>
           <w:shd w:val="clear" w:color="auto" w:fill="FFFFFF"/>
         </w:rPr>
+        <w:lastRenderedPageBreak/>
         <w:t>Využijeme stupienok/schody ako podklad pod nohy a zvýšenie úrovne. Špičkami sme na úrovni šírky ramien a opierame sa o podložku/stupienok.</w:t>
       </w:r>
     </w:p>
@@ -1881,7 +1810,6 @@
           <w:color w:val="00B050"/>
           <w:shd w:val="clear" w:color="auto" w:fill="FFFFFF"/>
         </w:rPr>
-        <w:lastRenderedPageBreak/>
         <w:t>Smerom nadol sa nadychujeme, nahor vydychujeme.</w:t>
       </w:r>
     </w:p>
@@ -1912,7 +1840,7 @@
           <w:rFonts w:ascii="Arial Narrow" w:hAnsi="Arial Narrow"/>
         </w:rPr>
       </w:pPr>
-      <w:hyperlink r:id="rId23" w:history="1">
+      <w:hyperlink r:id="rId22" w:history="1">
         <w:r>
           <w:rPr>
             <w:rStyle w:val="Hypertextovprepojenie"/>
@@ -1990,7 +1918,7 @@
           <w:rFonts w:ascii="Arial Narrow" w:hAnsi="Arial Narrow"/>
         </w:rPr>
       </w:pPr>
-      <w:hyperlink r:id="rId24" w:history="1">
+      <w:hyperlink r:id="rId23" w:history="1">
         <w:r>
           <w:rPr>
             <w:rStyle w:val="Hypertextovprepojenie"/>
@@ -2064,6 +1992,95 @@
           <w:rFonts w:ascii="Arial Narrow" w:hAnsi="Arial Narrow"/>
         </w:rPr>
         <w:t>. Lakte smerujú za telo, ktoré môže prejsť do mierneho náklonu.</w:t>
+      </w:r>
+      <w:r>
+        <w:rPr>
+          <w:rFonts w:ascii="Arial Narrow" w:hAnsi="Arial Narrow"/>
+        </w:rPr>
+        <w:t xml:space="preserve"> </w:t>
+      </w:r>
+      <w:r>
+        <w:rPr>
+          <w:rFonts w:ascii="Arial Narrow" w:hAnsi="Arial Narrow" w:cs="Open Sans"/>
+        </w:rPr>
+        <w:t>Vráť sa do východiskovej pozície.</w:t>
+      </w:r>
+    </w:p>
+    <w:p>
+      <w:pPr>
+        <w:spacing w:after="0"/>
+        <w:jc w:val="both"/>
+        <w:rPr>
+          <w:rFonts w:ascii="Arial Narrow" w:hAnsi="Arial Narrow"/>
+        </w:rPr>
+      </w:pPr>
+      <w:hyperlink r:id="rId24" w:history="1">
+        <w:r>
+          <w:rPr>
+            <w:rStyle w:val="Hypertextovprepojenie"/>
+            <w:rFonts w:ascii="Arial Narrow" w:hAnsi="Arial Narrow"/>
+          </w:rPr>
+          <w:t>https://streetworkout.cz/clanky/dipy-kliky-na-bradlech-jednoduchy-pohyb-a-velke-vysledky</w:t>
+        </w:r>
+      </w:hyperlink>
+    </w:p>
+    <w:p>
+      <w:pPr>
+        <w:spacing w:after="0"/>
+        <w:jc w:val="both"/>
+        <w:rPr>
+          <w:rFonts w:ascii="Arial Narrow" w:hAnsi="Arial Narrow"/>
+          <w:b/>
+          <w:bCs/>
+          <w:color w:val="FF0000"/>
+        </w:rPr>
+      </w:pPr>
+    </w:p>
+    <w:p>
+      <w:pPr>
+        <w:spacing w:after="0"/>
+        <w:jc w:val="both"/>
+        <w:rPr>
+          <w:rFonts w:ascii="Arial Narrow" w:hAnsi="Arial Narrow"/>
+          <w:b/>
+          <w:bCs/>
+          <w:color w:val="FF0000"/>
+        </w:rPr>
+      </w:pPr>
+      <w:proofErr w:type="spellStart"/>
+      <w:r>
+        <w:rPr>
+          <w:rFonts w:ascii="Arial Narrow" w:hAnsi="Arial Narrow"/>
+          <w:b/>
+          <w:bCs/>
+          <w:color w:val="FF0000"/>
+        </w:rPr>
+        <w:t>Dipy</w:t>
+      </w:r>
+      <w:proofErr w:type="spellEnd"/>
+      <w:r>
+        <w:rPr>
+          <w:rFonts w:ascii="Arial Narrow" w:hAnsi="Arial Narrow"/>
+          <w:b/>
+          <w:bCs/>
+          <w:color w:val="FF0000"/>
+        </w:rPr>
+        <w:t xml:space="preserve"> na kruhoch</w:t>
+      </w:r>
+    </w:p>
+    <w:p>
+      <w:pPr>
+        <w:spacing w:after="0"/>
+        <w:jc w:val="both"/>
+        <w:rPr>
+          <w:rFonts w:ascii="Arial Narrow" w:hAnsi="Arial Narrow"/>
+        </w:rPr>
+      </w:pPr>
+      <w:r>
+        <w:rPr>
+          <w:rFonts w:ascii="Arial Narrow" w:hAnsi="Arial Narrow"/>
+        </w:rPr>
+        <w:t>Vzhľadom k nestabilite kruhov, je tento cvik niekoľkonásobne ťažší ako na bradlách. Nemôžeš sa spoľahnúť na oporu, si donútený zapojiť omnoho viac svalov na stabilizáciu tela. Efektivita a precítenie zákonite rastie. Vyskoč na bradlá. Trup drž spevnený, lopatky a ramená sťahuj dole, hlava nezapadá medzi ramená. Pozeráš rovno pred seba, nohy voľne visia. S nádychom sa pomaly spúšťaj dole, stále si vzpriamený, vypínaš hrudník. Lakte smerujú za telo, ktoré môže prejsť do mierneho náklonu.</w:t>
       </w:r>
       <w:r>
         <w:rPr>
@@ -2119,95 +2136,6 @@
           <w:color w:val="FF0000"/>
         </w:rPr>
       </w:pPr>
-      <w:proofErr w:type="spellStart"/>
-      <w:r>
-        <w:rPr>
-          <w:rFonts w:ascii="Arial Narrow" w:hAnsi="Arial Narrow"/>
-          <w:b/>
-          <w:bCs/>
-          <w:color w:val="FF0000"/>
-        </w:rPr>
-        <w:t>Dipy</w:t>
-      </w:r>
-      <w:proofErr w:type="spellEnd"/>
-      <w:r>
-        <w:rPr>
-          <w:rFonts w:ascii="Arial Narrow" w:hAnsi="Arial Narrow"/>
-          <w:b/>
-          <w:bCs/>
-          <w:color w:val="FF0000"/>
-        </w:rPr>
-        <w:t xml:space="preserve"> na kruhoch</w:t>
-      </w:r>
-    </w:p>
-    <w:p>
-      <w:pPr>
-        <w:spacing w:after="0"/>
-        <w:jc w:val="both"/>
-        <w:rPr>
-          <w:rFonts w:ascii="Arial Narrow" w:hAnsi="Arial Narrow"/>
-        </w:rPr>
-      </w:pPr>
-      <w:r>
-        <w:rPr>
-          <w:rFonts w:ascii="Arial Narrow" w:hAnsi="Arial Narrow"/>
-        </w:rPr>
-        <w:t>Vzhľadom k nestabilite kruhov, je tento cvik niekoľkonásobne ťažší ako na bradlách. Nemôžeš sa spoľahnúť na oporu, si donútený zapojiť omnoho viac svalov na stabilizáciu tela. Efektivita a precítenie zákonite rastie. Vyskoč na bradlá. Trup drž spevnený, lopatky a ramená sťahuj dole, hlava nezapadá medzi ramená. Pozeráš rovno pred seba, nohy voľne visia. S nádychom sa pomaly spúšťaj dole, stále si vzpriamený, vypínaš hrudník. Lakte smerujú za telo, ktoré môže prejsť do mierneho náklonu.</w:t>
-      </w:r>
-      <w:r>
-        <w:rPr>
-          <w:rFonts w:ascii="Arial Narrow" w:hAnsi="Arial Narrow"/>
-        </w:rPr>
-        <w:t xml:space="preserve"> </w:t>
-      </w:r>
-      <w:r>
-        <w:rPr>
-          <w:rFonts w:ascii="Arial Narrow" w:hAnsi="Arial Narrow" w:cs="Open Sans"/>
-        </w:rPr>
-        <w:t>Vráť sa do východiskovej pozície.</w:t>
-      </w:r>
-    </w:p>
-    <w:p>
-      <w:pPr>
-        <w:spacing w:after="0"/>
-        <w:jc w:val="both"/>
-        <w:rPr>
-          <w:rFonts w:ascii="Arial Narrow" w:hAnsi="Arial Narrow"/>
-        </w:rPr>
-      </w:pPr>
-      <w:hyperlink r:id="rId26" w:history="1">
-        <w:r>
-          <w:rPr>
-            <w:rStyle w:val="Hypertextovprepojenie"/>
-            <w:rFonts w:ascii="Arial Narrow" w:hAnsi="Arial Narrow"/>
-          </w:rPr>
-          <w:t>https://streetworkout.cz/clanky/dipy-kliky-na-bradlech-jednoduchy-pohyb-a-velke-vysledky</w:t>
-        </w:r>
-      </w:hyperlink>
-    </w:p>
-    <w:p>
-      <w:pPr>
-        <w:spacing w:after="0"/>
-        <w:jc w:val="both"/>
-        <w:rPr>
-          <w:rFonts w:ascii="Arial Narrow" w:hAnsi="Arial Narrow"/>
-          <w:b/>
-          <w:bCs/>
-          <w:color w:val="FF0000"/>
-        </w:rPr>
-      </w:pPr>
-    </w:p>
-    <w:p>
-      <w:pPr>
-        <w:spacing w:after="0"/>
-        <w:jc w:val="both"/>
-        <w:rPr>
-          <w:rFonts w:ascii="Arial Narrow" w:hAnsi="Arial Narrow"/>
-          <w:b/>
-          <w:bCs/>
-          <w:color w:val="FF0000"/>
-        </w:rPr>
-      </w:pPr>
       <w:r>
         <w:rPr>
           <w:rFonts w:ascii="Arial Narrow" w:hAnsi="Arial Narrow"/>
@@ -2389,7 +2317,7 @@
           <w:rFonts w:ascii="Arial Narrow" w:hAnsi="Arial Narrow"/>
         </w:rPr>
       </w:pPr>
-      <w:hyperlink r:id="rId27" w:history="1">
+      <w:hyperlink r:id="rId26" w:history="1">
         <w:r>
           <w:rPr>
             <w:rStyle w:val="Hypertextovprepojenie"/>
@@ -2683,7 +2611,7 @@
           <w:rFonts w:ascii="Arial Narrow" w:hAnsi="Arial Narrow"/>
         </w:rPr>
       </w:pPr>
-      <w:hyperlink r:id="rId28" w:history="1">
+      <w:hyperlink r:id="rId27" w:history="1">
         <w:r>
           <w:rPr>
             <w:rStyle w:val="Hypertextovprepojenie"/>
@@ -2830,7 +2758,7 @@
           <w:rFonts w:ascii="Arial Narrow" w:hAnsi="Arial Narrow"/>
         </w:rPr>
       </w:pPr>
-      <w:hyperlink r:id="rId29" w:history="1">
+      <w:hyperlink r:id="rId28" w:history="1">
         <w:r>
           <w:rPr>
             <w:rStyle w:val="Hypertextovprepojenie"/>
@@ -2886,7 +2814,6 @@
           <w:color w:val="202020"/>
           <w:shd w:val="clear" w:color="auto" w:fill="FFFFFF"/>
         </w:rPr>
-        <w:lastRenderedPageBreak/>
         <w:t>Ľahni si na brucho s vystretými nohami. Zdvihni sa na rukách a prehni chrbát. V tomto cviku môže</w:t>
       </w:r>
       <w:r>
@@ -2984,6 +2911,154 @@
         <w:jc w:val="both"/>
         <w:rPr>
           <w:rStyle w:val="Hypertextovprepojenie"/>
+          <w:rFonts w:ascii="Arial Narrow" w:hAnsi="Arial Narrow"/>
+        </w:rPr>
+      </w:pPr>
+      <w:hyperlink r:id="rId29" w:history="1">
+        <w:r>
+          <w:rPr>
+            <w:rStyle w:val="Hypertextovprepojenie"/>
+            <w:rFonts w:ascii="Arial Narrow" w:hAnsi="Arial Narrow"/>
+          </w:rPr>
+          <w:t>https://trenujeme.sk/strecingove-cviky</w:t>
+        </w:r>
+      </w:hyperlink>
+    </w:p>
+    <w:p>
+      <w:pPr>
+        <w:spacing w:after="0"/>
+        <w:jc w:val="both"/>
+        <w:rPr>
+          <w:rFonts w:ascii="Arial Narrow" w:hAnsi="Arial Narrow"/>
+        </w:rPr>
+      </w:pPr>
+    </w:p>
+    <w:p>
+      <w:pPr>
+        <w:spacing w:after="0"/>
+        <w:jc w:val="both"/>
+        <w:rPr>
+          <w:rFonts w:ascii="Arial Narrow" w:hAnsi="Arial Narrow"/>
+          <w:b/>
+          <w:bCs/>
+          <w:color w:val="FF0000"/>
+        </w:rPr>
+      </w:pPr>
+      <w:r>
+        <w:rPr>
+          <w:rFonts w:ascii="Arial Narrow" w:hAnsi="Arial Narrow"/>
+          <w:b/>
+          <w:bCs/>
+          <w:color w:val="FF0000"/>
+        </w:rPr>
+        <w:t>Váľanie nôh</w:t>
+      </w:r>
+    </w:p>
+    <w:p>
+      <w:pPr>
+        <w:spacing w:after="0"/>
+        <w:jc w:val="both"/>
+        <w:rPr>
+          <w:rFonts w:ascii="Arial Narrow" w:hAnsi="Arial Narrow"/>
+        </w:rPr>
+      </w:pPr>
+    </w:p>
+    <w:p>
+      <w:pPr>
+        <w:spacing w:after="0"/>
+        <w:jc w:val="both"/>
+        <w:rPr>
+          <w:rFonts w:ascii="Arial Narrow" w:hAnsi="Arial Narrow"/>
+          <w:b/>
+          <w:bCs/>
+          <w:color w:val="FF0000"/>
+        </w:rPr>
+      </w:pPr>
+      <w:r>
+        <w:rPr>
+          <w:rFonts w:ascii="Arial Narrow" w:hAnsi="Arial Narrow"/>
+          <w:b/>
+          <w:bCs/>
+          <w:color w:val="FF0000"/>
+        </w:rPr>
+        <w:t>Kobra – zajac</w:t>
+      </w:r>
+    </w:p>
+    <w:p>
+      <w:pPr>
+        <w:spacing w:after="0"/>
+        <w:jc w:val="both"/>
+        <w:rPr>
+          <w:rFonts w:ascii="Arial Narrow" w:hAnsi="Arial Narrow"/>
+          <w:color w:val="00B050"/>
+        </w:rPr>
+      </w:pPr>
+      <w:r>
+        <w:rPr>
+          <w:rFonts w:ascii="Arial Narrow" w:hAnsi="Arial Narrow"/>
+          <w:color w:val="00B050"/>
+        </w:rPr>
+        <w:t>Z ľahu vpredu podpor ležmo. Účinok cvičenia zvýši</w:t>
+      </w:r>
+      <w:r>
+        <w:rPr>
+          <w:rFonts w:ascii="Arial Narrow" w:hAnsi="Arial Narrow"/>
+          <w:color w:val="00B050"/>
+        </w:rPr>
+        <w:t>š</w:t>
+      </w:r>
+      <w:r>
+        <w:rPr>
+          <w:rFonts w:ascii="Arial Narrow" w:hAnsi="Arial Narrow"/>
+          <w:color w:val="00B050"/>
+        </w:rPr>
+        <w:t xml:space="preserve"> zanožením </w:t>
+      </w:r>
+      <w:proofErr w:type="spellStart"/>
+      <w:r>
+        <w:rPr>
+          <w:rFonts w:ascii="Arial Narrow" w:hAnsi="Arial Narrow"/>
+          <w:color w:val="00B050"/>
+        </w:rPr>
+        <w:t>pokrčmo</w:t>
+      </w:r>
+      <w:proofErr w:type="spellEnd"/>
+      <w:r>
+        <w:rPr>
+          <w:rFonts w:ascii="Arial Narrow" w:hAnsi="Arial Narrow"/>
+          <w:color w:val="00B050"/>
+        </w:rPr>
+        <w:t>. K</w:t>
+      </w:r>
+      <w:r>
+        <w:rPr>
+          <w:rFonts w:ascii="Arial Narrow" w:hAnsi="Arial Narrow"/>
+          <w:color w:val="00B050"/>
+        </w:rPr>
+        <w:t xml:space="preserve">ľak </w:t>
+      </w:r>
+      <w:proofErr w:type="spellStart"/>
+      <w:r>
+        <w:rPr>
+          <w:rFonts w:ascii="Arial Narrow" w:hAnsi="Arial Narrow"/>
+          <w:color w:val="00B050"/>
+        </w:rPr>
+        <w:t>sedmo</w:t>
+      </w:r>
+      <w:proofErr w:type="spellEnd"/>
+      <w:r>
+        <w:rPr>
+          <w:rFonts w:ascii="Arial Narrow" w:hAnsi="Arial Narrow"/>
+          <w:color w:val="00B050"/>
+        </w:rPr>
+        <w:t>, vzpažiť. Predklon, čelom sa dotknúť podložky.</w:t>
+      </w:r>
+    </w:p>
+    <w:p>
+      <w:pPr>
+        <w:spacing w:after="0"/>
+        <w:jc w:val="both"/>
+        <w:rPr>
           <w:rFonts w:ascii="Arial Narrow" w:hAnsi="Arial Narrow"/>
         </w:rPr>
       </w:pPr>
@@ -2993,21 +3068,7 @@
             <w:rStyle w:val="Hypertextovprepojenie"/>
             <w:rFonts w:ascii="Arial Narrow" w:hAnsi="Arial Narrow"/>
           </w:rPr>
-          <w:t>https://trenujeme.sk/</w:t>
-        </w:r>
-        <w:r>
-          <w:rPr>
-            <w:rStyle w:val="Hypertextovprepojenie"/>
-            <w:rFonts w:ascii="Arial Narrow" w:hAnsi="Arial Narrow"/>
-          </w:rPr>
-          <w:t>s</w:t>
-        </w:r>
-        <w:r>
-          <w:rPr>
-            <w:rStyle w:val="Hypertextovprepojenie"/>
-            <w:rFonts w:ascii="Arial Narrow" w:hAnsi="Arial Narrow"/>
-          </w:rPr>
-          <w:t>trecingove-cviky</w:t>
+          <w:t>https://unibook.upjs.sk/img/cms/2019/utvas/cvicenia-na-spravne-drzanie-tela-deti-web.pdf</w:t>
         </w:r>
       </w:hyperlink>
     </w:p>
@@ -3038,107 +3099,246 @@
           <w:bCs/>
           <w:color w:val="FF0000"/>
         </w:rPr>
-        <w:t>Váľanie nôh</w:t>
-      </w:r>
-    </w:p>
-    <w:p>
-      <w:pPr>
-        <w:spacing w:after="0"/>
-        <w:jc w:val="both"/>
-        <w:rPr>
-          <w:rFonts w:ascii="Arial Narrow" w:hAnsi="Arial Narrow"/>
-        </w:rPr>
-      </w:pPr>
-    </w:p>
-    <w:p>
-      <w:pPr>
-        <w:spacing w:after="0"/>
-        <w:jc w:val="both"/>
-        <w:rPr>
-          <w:rFonts w:ascii="Arial Narrow" w:hAnsi="Arial Narrow"/>
-          <w:b/>
-          <w:bCs/>
-          <w:color w:val="FF0000"/>
-        </w:rPr>
-      </w:pPr>
-      <w:r>
-        <w:rPr>
-          <w:rFonts w:ascii="Arial Narrow" w:hAnsi="Arial Narrow"/>
-          <w:b/>
-          <w:bCs/>
-          <w:color w:val="FF0000"/>
-        </w:rPr>
-        <w:t>Kobra – zajac</w:t>
-      </w:r>
-    </w:p>
-    <w:p>
-      <w:pPr>
-        <w:spacing w:after="0"/>
-        <w:jc w:val="both"/>
-        <w:rPr>
-          <w:rFonts w:ascii="Arial Narrow" w:hAnsi="Arial Narrow"/>
-          <w:color w:val="00B050"/>
-        </w:rPr>
-      </w:pPr>
-      <w:r>
-        <w:rPr>
-          <w:rFonts w:ascii="Arial Narrow" w:hAnsi="Arial Narrow"/>
-          <w:color w:val="00B050"/>
-        </w:rPr>
-        <w:t>Z ľahu vpredu podpor ležmo. Účinok cvičenia zvýši</w:t>
-      </w:r>
-      <w:r>
-        <w:rPr>
-          <w:rFonts w:ascii="Arial Narrow" w:hAnsi="Arial Narrow"/>
-          <w:color w:val="00B050"/>
+        <w:t>Krúženie rukou na boku</w:t>
+      </w:r>
+    </w:p>
+    <w:p>
+      <w:pPr>
+        <w:spacing w:after="0"/>
+        <w:jc w:val="both"/>
+        <w:rPr>
+          <w:rFonts w:ascii="Arial Narrow" w:hAnsi="Arial Narrow"/>
+        </w:rPr>
+      </w:pPr>
+    </w:p>
+    <w:p>
+      <w:pPr>
+        <w:spacing w:after="0"/>
+        <w:jc w:val="both"/>
+        <w:rPr>
+          <w:rFonts w:ascii="Arial Narrow" w:hAnsi="Arial Narrow"/>
+          <w:b/>
+          <w:bCs/>
+          <w:color w:val="FF0000"/>
+        </w:rPr>
+      </w:pPr>
+      <w:r>
+        <w:rPr>
+          <w:rFonts w:ascii="Arial Narrow" w:hAnsi="Arial Narrow"/>
+          <w:b/>
+          <w:bCs/>
+          <w:color w:val="FF0000"/>
+        </w:rPr>
+        <w:t>Pretláčanie ramien v ľahu</w:t>
+      </w:r>
+    </w:p>
+    <w:p>
+      <w:pPr>
+        <w:spacing w:after="0"/>
+        <w:jc w:val="both"/>
+        <w:rPr>
+          <w:rFonts w:ascii="Arial Narrow" w:hAnsi="Arial Narrow"/>
+        </w:rPr>
+      </w:pPr>
+    </w:p>
+    <w:p>
+      <w:pPr>
+        <w:spacing w:after="0"/>
+        <w:jc w:val="both"/>
+        <w:rPr>
+          <w:rFonts w:ascii="Arial Narrow" w:hAnsi="Arial Narrow"/>
+          <w:b/>
+          <w:bCs/>
+          <w:color w:val="FF0000"/>
+        </w:rPr>
+      </w:pPr>
+      <w:r>
+        <w:rPr>
+          <w:rFonts w:ascii="Arial Narrow" w:hAnsi="Arial Narrow"/>
+          <w:b/>
+          <w:bCs/>
+          <w:color w:val="FF0000"/>
+        </w:rPr>
+        <w:t>Výdrž v pluhu</w:t>
+      </w:r>
+    </w:p>
+    <w:p>
+      <w:pPr>
+        <w:spacing w:after="0"/>
+        <w:jc w:val="both"/>
+        <w:rPr>
+          <w:rFonts w:ascii="Arial Narrow" w:hAnsi="Arial Narrow"/>
+          <w:color w:val="000000"/>
+          <w:shd w:val="clear" w:color="auto" w:fill="FFFFFF"/>
+        </w:rPr>
+      </w:pPr>
+      <w:r>
+        <w:rPr>
+          <w:rFonts w:ascii="Arial Narrow" w:hAnsi="Arial Narrow"/>
+          <w:color w:val="000000"/>
+          <w:shd w:val="clear" w:color="auto" w:fill="FFFFFF"/>
+        </w:rPr>
+        <w:t>Z pozície sviečky nech</w:t>
+      </w:r>
+      <w:r>
+        <w:rPr>
+          <w:rFonts w:ascii="Arial Narrow" w:hAnsi="Arial Narrow"/>
+          <w:color w:val="000000"/>
+          <w:shd w:val="clear" w:color="auto" w:fill="FFFFFF"/>
+        </w:rPr>
+        <w:t>aj</w:t>
+      </w:r>
+      <w:r>
+        <w:rPr>
+          <w:rFonts w:ascii="Arial Narrow" w:hAnsi="Arial Narrow"/>
+          <w:color w:val="000000"/>
+          <w:shd w:val="clear" w:color="auto" w:fill="FFFFFF"/>
+        </w:rPr>
+        <w:t xml:space="preserve"> klesnúť nohy za hlavu. Ak sa dá, ostávajú vystreté a dotýkajú sa zeme. Zatlač špičky do zeme a napn</w:t>
+      </w:r>
+      <w:r>
+        <w:rPr>
+          <w:rFonts w:ascii="Arial Narrow" w:hAnsi="Arial Narrow"/>
+          <w:color w:val="000000"/>
+          <w:shd w:val="clear" w:color="auto" w:fill="FFFFFF"/>
+        </w:rPr>
+        <w:t>i</w:t>
+      </w:r>
+      <w:r>
+        <w:rPr>
+          <w:rFonts w:ascii="Arial Narrow" w:hAnsi="Arial Narrow"/>
+          <w:color w:val="000000"/>
+          <w:shd w:val="clear" w:color="auto" w:fill="FFFFFF"/>
+        </w:rPr>
+        <w:t xml:space="preserve"> stehná. Ruky nech</w:t>
+      </w:r>
+      <w:r>
+        <w:rPr>
+          <w:rFonts w:ascii="Arial Narrow" w:hAnsi="Arial Narrow"/>
+          <w:color w:val="000000"/>
+          <w:shd w:val="clear" w:color="auto" w:fill="FFFFFF"/>
+        </w:rPr>
+        <w:t>aj</w:t>
+      </w:r>
+      <w:r>
+        <w:rPr>
+          <w:rFonts w:ascii="Arial Narrow" w:hAnsi="Arial Narrow"/>
+          <w:color w:val="000000"/>
+          <w:shd w:val="clear" w:color="auto" w:fill="FFFFFF"/>
+        </w:rPr>
+        <w:t xml:space="preserve"> na zemi alebo ich preple</w:t>
+      </w:r>
+      <w:r>
+        <w:rPr>
+          <w:rFonts w:ascii="Arial Narrow" w:hAnsi="Arial Narrow"/>
+          <w:color w:val="000000"/>
+          <w:shd w:val="clear" w:color="auto" w:fill="FFFFFF"/>
+        </w:rPr>
+        <w:t>ť</w:t>
+      </w:r>
+      <w:r>
+        <w:rPr>
+          <w:rFonts w:ascii="Arial Narrow" w:hAnsi="Arial Narrow"/>
+          <w:color w:val="000000"/>
+          <w:shd w:val="clear" w:color="auto" w:fill="FFFFFF"/>
+        </w:rPr>
+        <w:t xml:space="preserve"> pod panvou. Keď vychádza</w:t>
+      </w:r>
+      <w:r>
+        <w:rPr>
+          <w:rFonts w:ascii="Arial Narrow" w:hAnsi="Arial Narrow"/>
+          <w:color w:val="000000"/>
+          <w:shd w:val="clear" w:color="auto" w:fill="FFFFFF"/>
         </w:rPr>
         <w:t>š</w:t>
       </w:r>
       <w:r>
         <w:rPr>
           <w:rFonts w:ascii="Arial Narrow" w:hAnsi="Arial Narrow"/>
-          <w:color w:val="00B050"/>
-        </w:rPr>
-        <w:t xml:space="preserve"> zanožením </w:t>
-      </w:r>
-      <w:proofErr w:type="spellStart"/>
-      <w:r>
-        <w:rPr>
-          <w:rFonts w:ascii="Arial Narrow" w:hAnsi="Arial Narrow"/>
-          <w:color w:val="00B050"/>
-        </w:rPr>
-        <w:t>pokrčmo</w:t>
-      </w:r>
-      <w:proofErr w:type="spellEnd"/>
-      <w:r>
-        <w:rPr>
-          <w:rFonts w:ascii="Arial Narrow" w:hAnsi="Arial Narrow"/>
-          <w:color w:val="00B050"/>
-        </w:rPr>
-        <w:t>. K</w:t>
-      </w:r>
-      <w:r>
-        <w:rPr>
-          <w:rFonts w:ascii="Arial Narrow" w:hAnsi="Arial Narrow"/>
-          <w:color w:val="00B050"/>
-        </w:rPr>
-        <w:t xml:space="preserve">ľak </w:t>
-      </w:r>
-      <w:proofErr w:type="spellStart"/>
-      <w:r>
-        <w:rPr>
-          <w:rFonts w:ascii="Arial Narrow" w:hAnsi="Arial Narrow"/>
-          <w:color w:val="00B050"/>
-        </w:rPr>
-        <w:t>sedmo</w:t>
-      </w:r>
-      <w:proofErr w:type="spellEnd"/>
-      <w:r>
-        <w:rPr>
-          <w:rFonts w:ascii="Arial Narrow" w:hAnsi="Arial Narrow"/>
-          <w:color w:val="00B050"/>
-        </w:rPr>
-        <w:t>, vzpažiť. Predklon, čelom sa dotknúť podložky.</w:t>
+          <w:color w:val="000000"/>
+          <w:shd w:val="clear" w:color="auto" w:fill="FFFFFF"/>
+        </w:rPr>
+        <w:t xml:space="preserve"> z pozície, rozple</w:t>
+      </w:r>
+      <w:r>
+        <w:rPr>
+          <w:rFonts w:ascii="Arial Narrow" w:hAnsi="Arial Narrow"/>
+          <w:color w:val="000000"/>
+          <w:shd w:val="clear" w:color="auto" w:fill="FFFFFF"/>
+        </w:rPr>
+        <w:t>ť</w:t>
+      </w:r>
+      <w:r>
+        <w:rPr>
+          <w:rFonts w:ascii="Arial Narrow" w:hAnsi="Arial Narrow"/>
+          <w:color w:val="000000"/>
+          <w:shd w:val="clear" w:color="auto" w:fill="FFFFFF"/>
+        </w:rPr>
+        <w:t xml:space="preserve"> prsty na rukách a pomaly roluj chrbát na zem.</w:t>
+      </w:r>
+      <w:r>
+        <w:rPr>
+          <w:rFonts w:ascii="Arial Narrow" w:hAnsi="Arial Narrow"/>
+          <w:color w:val="000000"/>
+          <w:shd w:val="clear" w:color="auto" w:fill="FFFFFF"/>
+        </w:rPr>
+        <w:t xml:space="preserve"> </w:t>
+      </w:r>
+      <w:r>
+        <w:rPr>
+          <w:rFonts w:ascii="Arial Narrow" w:hAnsi="Arial Narrow" w:cs="Open Sans"/>
+          <w:shd w:val="clear" w:color="auto" w:fill="FFFFFF"/>
+        </w:rPr>
+        <w:t>V</w:t>
+      </w:r>
+      <w:r>
+        <w:rPr>
+          <w:rFonts w:ascii="Arial Narrow" w:hAnsi="Arial Narrow" w:cs="Open Sans"/>
+          <w:shd w:val="clear" w:color="auto" w:fill="FFFFFF"/>
+        </w:rPr>
+        <w:t>rá</w:t>
+      </w:r>
+      <w:r>
+        <w:rPr>
+          <w:rFonts w:ascii="Arial Narrow" w:hAnsi="Arial Narrow" w:cs="Open Sans"/>
+          <w:shd w:val="clear" w:color="auto" w:fill="FFFFFF"/>
+        </w:rPr>
+        <w:t>ť</w:t>
+      </w:r>
+      <w:r>
+        <w:rPr>
+          <w:rFonts w:ascii="Arial Narrow" w:hAnsi="Arial Narrow" w:cs="Open Sans"/>
+          <w:shd w:val="clear" w:color="auto" w:fill="FFFFFF"/>
+        </w:rPr>
+        <w:t xml:space="preserve"> </w:t>
+      </w:r>
+      <w:r>
+        <w:rPr>
+          <w:rFonts w:ascii="Arial Narrow" w:hAnsi="Arial Narrow" w:cs="Open Sans"/>
+          <w:shd w:val="clear" w:color="auto" w:fill="FFFFFF"/>
+        </w:rPr>
+        <w:t xml:space="preserve">sa </w:t>
+      </w:r>
+      <w:r>
+        <w:rPr>
+          <w:rFonts w:ascii="Arial Narrow" w:hAnsi="Arial Narrow" w:cs="Open Sans"/>
+          <w:shd w:val="clear" w:color="auto" w:fill="FFFFFF"/>
+        </w:rPr>
+        <w:t xml:space="preserve">do </w:t>
+      </w:r>
+      <w:r>
+        <w:rPr>
+          <w:rFonts w:ascii="Arial Narrow" w:hAnsi="Arial Narrow" w:cs="Open Sans"/>
+          <w:shd w:val="clear" w:color="auto" w:fill="FFFFFF"/>
+        </w:rPr>
+        <w:t>východiskovej</w:t>
+      </w:r>
+      <w:r>
+        <w:rPr>
+          <w:rFonts w:ascii="Arial Narrow" w:hAnsi="Arial Narrow" w:cs="Open Sans"/>
+          <w:shd w:val="clear" w:color="auto" w:fill="FFFFFF"/>
+        </w:rPr>
+        <w:t xml:space="preserve"> pozície.</w:t>
       </w:r>
     </w:p>
     <w:p>
@@ -3150,307 +3350,6 @@
         </w:rPr>
       </w:pPr>
       <w:hyperlink r:id="rId31" w:history="1">
-        <w:r>
-          <w:rPr>
-            <w:rStyle w:val="Hypertextovprepojenie"/>
-            <w:rFonts w:ascii="Arial Narrow" w:hAnsi="Arial Narrow"/>
-          </w:rPr>
-          <w:t>https://unibook.upjs.sk/img/cms/2019/utva</w:t>
-        </w:r>
-        <w:r>
-          <w:rPr>
-            <w:rStyle w:val="Hypertextovprepojenie"/>
-            <w:rFonts w:ascii="Arial Narrow" w:hAnsi="Arial Narrow"/>
-          </w:rPr>
-          <w:t>s</w:t>
-        </w:r>
-        <w:r>
-          <w:rPr>
-            <w:rStyle w:val="Hypertextovprepojenie"/>
-            <w:rFonts w:ascii="Arial Narrow" w:hAnsi="Arial Narrow"/>
-          </w:rPr>
-          <w:t>/cvicenia-na-spravne-drzanie-tela-deti-web.pdf</w:t>
-        </w:r>
-      </w:hyperlink>
-    </w:p>
-    <w:p>
-      <w:pPr>
-        <w:spacing w:after="0"/>
-        <w:jc w:val="both"/>
-        <w:rPr>
-          <w:rFonts w:ascii="Arial Narrow" w:hAnsi="Arial Narrow"/>
-        </w:rPr>
-      </w:pPr>
-    </w:p>
-    <w:p>
-      <w:pPr>
-        <w:spacing w:after="0"/>
-        <w:jc w:val="both"/>
-        <w:rPr>
-          <w:rFonts w:ascii="Arial Narrow" w:hAnsi="Arial Narrow"/>
-          <w:b/>
-          <w:bCs/>
-          <w:color w:val="FF0000"/>
-        </w:rPr>
-      </w:pPr>
-      <w:r>
-        <w:rPr>
-          <w:rFonts w:ascii="Arial Narrow" w:hAnsi="Arial Narrow"/>
-          <w:b/>
-          <w:bCs/>
-          <w:color w:val="FF0000"/>
-        </w:rPr>
-        <w:t>Krúženie rukou na boku</w:t>
-      </w:r>
-    </w:p>
-    <w:p>
-      <w:pPr>
-        <w:spacing w:after="0"/>
-        <w:jc w:val="both"/>
-        <w:rPr>
-          <w:rFonts w:ascii="Arial Narrow" w:hAnsi="Arial Narrow"/>
-        </w:rPr>
-      </w:pPr>
-    </w:p>
-    <w:p>
-      <w:pPr>
-        <w:spacing w:after="0"/>
-        <w:jc w:val="both"/>
-        <w:rPr>
-          <w:rFonts w:ascii="Arial Narrow" w:hAnsi="Arial Narrow"/>
-          <w:b/>
-          <w:bCs/>
-          <w:color w:val="FF0000"/>
-        </w:rPr>
-      </w:pPr>
-      <w:r>
-        <w:rPr>
-          <w:rFonts w:ascii="Arial Narrow" w:hAnsi="Arial Narrow"/>
-          <w:b/>
-          <w:bCs/>
-          <w:color w:val="FF0000"/>
-        </w:rPr>
-        <w:t>Pretláčanie ramien v ľahu</w:t>
-      </w:r>
-    </w:p>
-    <w:p>
-      <w:pPr>
-        <w:spacing w:after="0"/>
-        <w:jc w:val="both"/>
-        <w:rPr>
-          <w:rFonts w:ascii="Arial Narrow" w:hAnsi="Arial Narrow"/>
-        </w:rPr>
-      </w:pPr>
-    </w:p>
-    <w:p>
-      <w:pPr>
-        <w:spacing w:after="0"/>
-        <w:jc w:val="both"/>
-        <w:rPr>
-          <w:rFonts w:ascii="Arial Narrow" w:hAnsi="Arial Narrow"/>
-          <w:b/>
-          <w:bCs/>
-          <w:color w:val="FF0000"/>
-        </w:rPr>
-      </w:pPr>
-      <w:r>
-        <w:rPr>
-          <w:rFonts w:ascii="Arial Narrow" w:hAnsi="Arial Narrow"/>
-          <w:b/>
-          <w:bCs/>
-          <w:color w:val="FF0000"/>
-        </w:rPr>
-        <w:t>Výdrž v pluhu</w:t>
-      </w:r>
-    </w:p>
-    <w:p>
-      <w:pPr>
-        <w:spacing w:after="0"/>
-        <w:jc w:val="both"/>
-        <w:rPr>
-          <w:rFonts w:ascii="Arial Narrow" w:hAnsi="Arial Narrow"/>
-          <w:color w:val="000000"/>
-          <w:shd w:val="clear" w:color="auto" w:fill="FFFFFF"/>
-        </w:rPr>
-      </w:pPr>
-      <w:r>
-        <w:rPr>
-          <w:rFonts w:ascii="Arial Narrow" w:hAnsi="Arial Narrow"/>
-          <w:color w:val="000000"/>
-          <w:shd w:val="clear" w:color="auto" w:fill="FFFFFF"/>
-        </w:rPr>
-        <w:t>Z pozície sviečky nech</w:t>
-      </w:r>
-      <w:r>
-        <w:rPr>
-          <w:rFonts w:ascii="Arial Narrow" w:hAnsi="Arial Narrow"/>
-          <w:color w:val="000000"/>
-          <w:shd w:val="clear" w:color="auto" w:fill="FFFFFF"/>
-        </w:rPr>
-        <w:t>aj</w:t>
-      </w:r>
-      <w:r>
-        <w:rPr>
-          <w:rFonts w:ascii="Arial Narrow" w:hAnsi="Arial Narrow"/>
-          <w:color w:val="000000"/>
-          <w:shd w:val="clear" w:color="auto" w:fill="FFFFFF"/>
-        </w:rPr>
-        <w:t xml:space="preserve"> klesnúť nohy za hlavu. Ak sa dá, ostávajú vystreté a dotýkajú sa zeme. Zatlač špičky do zeme a napn</w:t>
-      </w:r>
-      <w:r>
-        <w:rPr>
-          <w:rFonts w:ascii="Arial Narrow" w:hAnsi="Arial Narrow"/>
-          <w:color w:val="000000"/>
-          <w:shd w:val="clear" w:color="auto" w:fill="FFFFFF"/>
-        </w:rPr>
-        <w:t>i</w:t>
-      </w:r>
-      <w:r>
-        <w:rPr>
-          <w:rFonts w:ascii="Arial Narrow" w:hAnsi="Arial Narrow"/>
-          <w:color w:val="000000"/>
-          <w:shd w:val="clear" w:color="auto" w:fill="FFFFFF"/>
-        </w:rPr>
-        <w:t xml:space="preserve"> stehná. Ruky nech</w:t>
-      </w:r>
-      <w:r>
-        <w:rPr>
-          <w:rFonts w:ascii="Arial Narrow" w:hAnsi="Arial Narrow"/>
-          <w:color w:val="000000"/>
-          <w:shd w:val="clear" w:color="auto" w:fill="FFFFFF"/>
-        </w:rPr>
-        <w:t>aj</w:t>
-      </w:r>
-      <w:r>
-        <w:rPr>
-          <w:rFonts w:ascii="Arial Narrow" w:hAnsi="Arial Narrow"/>
-          <w:color w:val="000000"/>
-          <w:shd w:val="clear" w:color="auto" w:fill="FFFFFF"/>
-        </w:rPr>
-        <w:t xml:space="preserve"> na zemi alebo ich preple</w:t>
-      </w:r>
-      <w:r>
-        <w:rPr>
-          <w:rFonts w:ascii="Arial Narrow" w:hAnsi="Arial Narrow"/>
-          <w:color w:val="000000"/>
-          <w:shd w:val="clear" w:color="auto" w:fill="FFFFFF"/>
-        </w:rPr>
-        <w:t>ť</w:t>
-      </w:r>
-      <w:r>
-        <w:rPr>
-          <w:rFonts w:ascii="Arial Narrow" w:hAnsi="Arial Narrow"/>
-          <w:color w:val="000000"/>
-          <w:shd w:val="clear" w:color="auto" w:fill="FFFFFF"/>
-        </w:rPr>
-        <w:t xml:space="preserve"> pod panvou. Keď vychádza</w:t>
-      </w:r>
-      <w:r>
-        <w:rPr>
-          <w:rFonts w:ascii="Arial Narrow" w:hAnsi="Arial Narrow"/>
-          <w:color w:val="000000"/>
-          <w:shd w:val="clear" w:color="auto" w:fill="FFFFFF"/>
-        </w:rPr>
-        <w:t>š</w:t>
-      </w:r>
-      <w:r>
-        <w:rPr>
-          <w:rFonts w:ascii="Arial Narrow" w:hAnsi="Arial Narrow"/>
-          <w:color w:val="000000"/>
-          <w:shd w:val="clear" w:color="auto" w:fill="FFFFFF"/>
-        </w:rPr>
-        <w:t xml:space="preserve"> z pozície, rozple</w:t>
-      </w:r>
-      <w:r>
-        <w:rPr>
-          <w:rFonts w:ascii="Arial Narrow" w:hAnsi="Arial Narrow"/>
-          <w:color w:val="000000"/>
-          <w:shd w:val="clear" w:color="auto" w:fill="FFFFFF"/>
-        </w:rPr>
-        <w:t>ť</w:t>
-      </w:r>
-      <w:r>
-        <w:rPr>
-          <w:rFonts w:ascii="Arial Narrow" w:hAnsi="Arial Narrow"/>
-          <w:color w:val="000000"/>
-          <w:shd w:val="clear" w:color="auto" w:fill="FFFFFF"/>
-        </w:rPr>
-        <w:t xml:space="preserve"> prsty na rukách a pomaly roluj chrbát na zem.</w:t>
-      </w:r>
-      <w:r>
-        <w:rPr>
-          <w:rFonts w:ascii="Arial Narrow" w:hAnsi="Arial Narrow"/>
-          <w:color w:val="000000"/>
-          <w:shd w:val="clear" w:color="auto" w:fill="FFFFFF"/>
-        </w:rPr>
-        <w:t xml:space="preserve"> </w:t>
-      </w:r>
-      <w:r>
-        <w:rPr>
-          <w:rFonts w:ascii="Arial Narrow" w:hAnsi="Arial Narrow" w:cs="Open Sans"/>
-          <w:shd w:val="clear" w:color="auto" w:fill="FFFFFF"/>
-        </w:rPr>
-        <w:t>V</w:t>
-      </w:r>
-      <w:r>
-        <w:rPr>
-          <w:rFonts w:ascii="Arial Narrow" w:hAnsi="Arial Narrow" w:cs="Open Sans"/>
-          <w:shd w:val="clear" w:color="auto" w:fill="FFFFFF"/>
-        </w:rPr>
-        <w:t>rá</w:t>
-      </w:r>
-      <w:r>
-        <w:rPr>
-          <w:rFonts w:ascii="Arial Narrow" w:hAnsi="Arial Narrow" w:cs="Open Sans"/>
-          <w:shd w:val="clear" w:color="auto" w:fill="FFFFFF"/>
-        </w:rPr>
-        <w:t>ť</w:t>
-      </w:r>
-      <w:r>
-        <w:rPr>
-          <w:rFonts w:ascii="Arial Narrow" w:hAnsi="Arial Narrow" w:cs="Open Sans"/>
-          <w:shd w:val="clear" w:color="auto" w:fill="FFFFFF"/>
-        </w:rPr>
-        <w:t xml:space="preserve"> </w:t>
-      </w:r>
-      <w:r>
-        <w:rPr>
-          <w:rFonts w:ascii="Arial Narrow" w:hAnsi="Arial Narrow" w:cs="Open Sans"/>
-          <w:shd w:val="clear" w:color="auto" w:fill="FFFFFF"/>
-        </w:rPr>
-        <w:t xml:space="preserve">sa </w:t>
-      </w:r>
-      <w:r>
-        <w:rPr>
-          <w:rFonts w:ascii="Arial Narrow" w:hAnsi="Arial Narrow" w:cs="Open Sans"/>
-          <w:shd w:val="clear" w:color="auto" w:fill="FFFFFF"/>
-        </w:rPr>
-        <w:t xml:space="preserve">do </w:t>
-      </w:r>
-      <w:r>
-        <w:rPr>
-          <w:rFonts w:ascii="Arial Narrow" w:hAnsi="Arial Narrow" w:cs="Open Sans"/>
-          <w:shd w:val="clear" w:color="auto" w:fill="FFFFFF"/>
-        </w:rPr>
-        <w:t>východiskovej</w:t>
-      </w:r>
-      <w:r>
-        <w:rPr>
-          <w:rFonts w:ascii="Arial Narrow" w:hAnsi="Arial Narrow" w:cs="Open Sans"/>
-          <w:shd w:val="clear" w:color="auto" w:fill="FFFFFF"/>
-        </w:rPr>
-        <w:t xml:space="preserve"> pozície.</w:t>
-      </w:r>
-    </w:p>
-    <w:p>
-      <w:pPr>
-        <w:spacing w:after="0"/>
-        <w:jc w:val="both"/>
-        <w:rPr>
-          <w:rFonts w:ascii="Arial Narrow" w:hAnsi="Arial Narrow"/>
-        </w:rPr>
-      </w:pPr>
-      <w:hyperlink r:id="rId32" w:history="1">
         <w:r>
           <w:rPr>
             <w:rStyle w:val="Hypertextovprepojenie"/>
@@ -3515,7 +3414,7 @@
           <w:rFonts w:ascii="Arial Narrow" w:hAnsi="Arial Narrow"/>
         </w:rPr>
       </w:pPr>
-      <w:hyperlink r:id="rId33" w:history="1">
+      <w:hyperlink r:id="rId32" w:history="1">
         <w:r>
           <w:rPr>
             <w:rStyle w:val="Hypertextovprepojenie"/>
@@ -3765,7 +3664,7 @@
           <w:rFonts w:ascii="Arial Narrow" w:hAnsi="Arial Narrow" w:cs="Open Sans"/>
         </w:rPr>
       </w:pPr>
-      <w:hyperlink r:id="rId34" w:history="1">
+      <w:hyperlink r:id="rId33" w:history="1">
         <w:r>
           <w:rPr>
             <w:rStyle w:val="Hypertextovprepojenie"/>
@@ -4037,7 +3936,6 @@
         <w:rPr>
           <w:rFonts w:ascii="Arial Narrow" w:hAnsi="Arial Narrow" w:cs="Open Sans"/>
         </w:rPr>
-        <w:lastRenderedPageBreak/>
         <w:t>Postav sa mierne ro</w:t>
       </w:r>
       <w:r>
@@ -4160,7 +4058,7 @@
           <w:rFonts w:ascii="Arial Narrow" w:hAnsi="Arial Narrow" w:cs="Open Sans"/>
         </w:rPr>
       </w:pPr>
-      <w:hyperlink r:id="rId35" w:history="1">
+      <w:hyperlink r:id="rId34" w:history="1">
         <w:r>
           <w:rPr>
             <w:rStyle w:val="Hypertextovprepojenie"/>
@@ -4246,7 +4144,7 @@
           <w:rFonts w:ascii="Arial Narrow" w:hAnsi="Arial Narrow" w:cs="Open Sans"/>
         </w:rPr>
       </w:pPr>
-      <w:hyperlink r:id="rId36" w:history="1">
+      <w:hyperlink r:id="rId35" w:history="1">
         <w:r>
           <w:rPr>
             <w:rStyle w:val="Hypertextovprepojenie"/>
@@ -4325,7 +4223,7 @@
           <w:rFonts w:ascii="Arial Narrow" w:hAnsi="Arial Narrow" w:cs="Open Sans"/>
         </w:rPr>
       </w:pPr>
-      <w:hyperlink r:id="rId37" w:history="1">
+      <w:hyperlink r:id="rId36" w:history="1">
         <w:r>
           <w:rPr>
             <w:rStyle w:val="Hypertextovprepojenie"/>
@@ -4393,7 +4291,7 @@
           <w:shd w:val="clear" w:color="auto" w:fill="FFFFFF"/>
         </w:rPr>
       </w:pPr>
-      <w:hyperlink r:id="rId38" w:history="1">
+      <w:hyperlink r:id="rId37" w:history="1">
         <w:r>
           <w:rPr>
             <w:rStyle w:val="Hypertextovprepojenie"/>
@@ -4478,7 +4376,7 @@
         </w:rPr>
         <w:t xml:space="preserve"> </w:t>
       </w:r>
-      <w:hyperlink r:id="rId39" w:history="1">
+      <w:hyperlink r:id="rId38" w:history="1">
         <w:r>
           <w:rPr>
             <w:rStyle w:val="Hypertextovprepojenie"/>
@@ -4580,7 +4478,7 @@
           <w:shd w:val="clear" w:color="auto" w:fill="FFFFFF"/>
         </w:rPr>
       </w:pPr>
-      <w:hyperlink r:id="rId40" w:history="1">
+      <w:hyperlink r:id="rId39" w:history="1">
         <w:r>
           <w:rPr>
             <w:rStyle w:val="Hypertextovprepojenie"/>
@@ -4732,7 +4630,7 @@
           <w:shd w:val="clear" w:color="auto" w:fill="FFFFFF"/>
         </w:rPr>
       </w:pPr>
-      <w:hyperlink r:id="rId41" w:history="1">
+      <w:hyperlink r:id="rId40" w:history="1">
         <w:r>
           <w:rPr>
             <w:rStyle w:val="Hypertextovprepojenie"/>
@@ -4844,7 +4742,7 @@
           <w:shd w:val="clear" w:color="auto" w:fill="FFFFFF"/>
         </w:rPr>
       </w:pPr>
-      <w:hyperlink r:id="rId42" w:history="1">
+      <w:hyperlink r:id="rId41" w:history="1">
         <w:r>
           <w:rPr>
             <w:rStyle w:val="Hypertextovprepojenie"/>
@@ -4901,6 +4799,7 @@
           <w:rFonts w:ascii="Arial Narrow" w:hAnsi="Arial Narrow"/>
           <w:shd w:val="clear" w:color="auto" w:fill="FFFFFF"/>
         </w:rPr>
+        <w:lastRenderedPageBreak/>
         <w:t xml:space="preserve">Postav sa do stoja, aby si celou váhou stál iba na jednej nohe, druhá noha voľne visí. Vystri ruky vpred, pomaly choď do spodnej fázy drepu, zatiaľ čo druhá noha je vodorovne so zemou. </w:t>
       </w:r>
       <w:r>
@@ -4919,7 +4818,7 @@
           <w:shd w:val="clear" w:color="auto" w:fill="FFFFFF"/>
         </w:rPr>
       </w:pPr>
-      <w:hyperlink r:id="rId43" w:history="1">
+      <w:hyperlink r:id="rId42" w:history="1">
         <w:r>
           <w:rPr>
             <w:rStyle w:val="Hypertextovprepojenie"/>
@@ -4978,7 +4877,6 @@
           <w:color w:val="00B050"/>
           <w:shd w:val="clear" w:color="auto" w:fill="FFFFFF"/>
         </w:rPr>
-        <w:lastRenderedPageBreak/>
         <w:t xml:space="preserve">Postav sa do stoja, aby si celou váhou stál iba na jednej nohe, druhá noha voľne visí. Vystri ruky vpred, pomaly choď do spodnej fázy drepu, zatiaľ čo druhá noha je vodorovne so zemou. </w:t>
       </w:r>
       <w:r>
@@ -4998,7 +4896,7 @@
           <w:shd w:val="clear" w:color="auto" w:fill="FFFFFF"/>
         </w:rPr>
       </w:pPr>
-      <w:hyperlink r:id="rId44" w:history="1">
+      <w:hyperlink r:id="rId43" w:history="1">
         <w:r>
           <w:rPr>
             <w:rStyle w:val="Hypertextovprepojenie"/>

</xml_diff>